<commit_message>
Adicionados eventos de KeyPressed e KeyReleased
</commit_message>
<xml_diff>
--- a/MyZelda/UML Project/partes básicas de código.docx
+++ b/MyZelda/UML Project/partes básicas de código.docx
@@ -47,25 +47,14 @@
         <w:t xml:space="preserve"> </w:t>
       </w:r>
       <w:proofErr w:type="spellStart"/>
-      <w:proofErr w:type="gramStart"/>
-      <w:r>
-        <w:rPr>
-          <w:rFonts w:ascii="Consolas" w:hAnsi="Consolas" w:cs="Consolas"/>
-          <w:color w:val="000000"/>
-          <w:sz w:val="20"/>
-          <w:szCs w:val="20"/>
-        </w:rPr>
-        <w:t>me.rlbpc</w:t>
-      </w:r>
-      <w:proofErr w:type="gramEnd"/>
-      <w:r>
-        <w:rPr>
-          <w:rFonts w:ascii="Consolas" w:hAnsi="Consolas" w:cs="Consolas"/>
-          <w:color w:val="000000"/>
-          <w:sz w:val="20"/>
-          <w:szCs w:val="20"/>
-        </w:rPr>
-        <w:t>.main</w:t>
+      <w:r>
+        <w:rPr>
+          <w:rFonts w:ascii="Consolas" w:hAnsi="Consolas" w:cs="Consolas"/>
+          <w:color w:val="000000"/>
+          <w:sz w:val="20"/>
+          <w:szCs w:val="20"/>
+        </w:rPr>
+        <w:t>me.rlbpc.main</w:t>
       </w:r>
       <w:proofErr w:type="spellEnd"/>
       <w:r>
@@ -8207,24 +8196,26 @@
           <w:rFonts w:ascii="Consolas" w:hAnsi="Consolas" w:cs="Consolas"/>
           <w:sz w:val="20"/>
           <w:szCs w:val="20"/>
-        </w:rPr>
-      </w:pPr>
-      <w:r>
-        <w:rPr>
-          <w:rFonts w:ascii="Consolas" w:hAnsi="Consolas" w:cs="Consolas"/>
-          <w:color w:val="000000"/>
-          <w:sz w:val="20"/>
-          <w:szCs w:val="20"/>
-          <w:lang w:val="en-US"/>
-        </w:rPr>
-        <w:tab/>
-      </w:r>
-      <w:r>
-        <w:rPr>
-          <w:rFonts w:ascii="Consolas" w:hAnsi="Consolas" w:cs="Consolas"/>
-          <w:color w:val="000000"/>
-          <w:sz w:val="20"/>
-          <w:szCs w:val="20"/>
+          <w:lang w:val="en-US"/>
+        </w:rPr>
+      </w:pPr>
+      <w:r>
+        <w:rPr>
+          <w:rFonts w:ascii="Consolas" w:hAnsi="Consolas" w:cs="Consolas"/>
+          <w:color w:val="000000"/>
+          <w:sz w:val="20"/>
+          <w:szCs w:val="20"/>
+          <w:lang w:val="en-US"/>
+        </w:rPr>
+        <w:tab/>
+      </w:r>
+      <w:r>
+        <w:rPr>
+          <w:rFonts w:ascii="Consolas" w:hAnsi="Consolas" w:cs="Consolas"/>
+          <w:color w:val="000000"/>
+          <w:sz w:val="20"/>
+          <w:szCs w:val="20"/>
+          <w:lang w:val="en-US"/>
         </w:rPr>
         <w:t>}</w:t>
       </w:r>
@@ -8239,28 +8230,30 @@
           <w:rFonts w:ascii="Consolas" w:hAnsi="Consolas" w:cs="Consolas"/>
           <w:sz w:val="20"/>
           <w:szCs w:val="20"/>
-        </w:rPr>
-      </w:pPr>
-    </w:p>
-    <w:p>
-      <w:pPr>
-        <w:autoSpaceDE w:val="0"/>
-        <w:autoSpaceDN w:val="0"/>
-        <w:adjustRightInd w:val="0"/>
-        <w:spacing w:after="0" w:line="240" w:lineRule="auto"/>
-        <w:rPr>
-          <w:rFonts w:ascii="Consolas" w:hAnsi="Consolas" w:cs="Consolas"/>
-          <w:sz w:val="20"/>
-          <w:szCs w:val="20"/>
-          <w:lang w:val="en-US"/>
-        </w:rPr>
-      </w:pPr>
-      <w:r>
-        <w:rPr>
-          <w:rFonts w:ascii="Consolas" w:hAnsi="Consolas" w:cs="Consolas"/>
-          <w:color w:val="000000"/>
-          <w:sz w:val="20"/>
-          <w:szCs w:val="20"/>
+          <w:lang w:val="en-US"/>
+        </w:rPr>
+      </w:pPr>
+    </w:p>
+    <w:p>
+      <w:pPr>
+        <w:autoSpaceDE w:val="0"/>
+        <w:autoSpaceDN w:val="0"/>
+        <w:adjustRightInd w:val="0"/>
+        <w:spacing w:after="0" w:line="240" w:lineRule="auto"/>
+        <w:rPr>
+          <w:rFonts w:ascii="Consolas" w:hAnsi="Consolas" w:cs="Consolas"/>
+          <w:sz w:val="20"/>
+          <w:szCs w:val="20"/>
+          <w:lang w:val="en-US"/>
+        </w:rPr>
+      </w:pPr>
+      <w:r>
+        <w:rPr>
+          <w:rFonts w:ascii="Consolas" w:hAnsi="Consolas" w:cs="Consolas"/>
+          <w:color w:val="000000"/>
+          <w:sz w:val="20"/>
+          <w:szCs w:val="20"/>
+          <w:lang w:val="en-US"/>
         </w:rPr>
         <w:tab/>
       </w:r>
@@ -8306,7 +8299,41 @@
           <w:szCs w:val="20"/>
           <w:lang w:val="en-US"/>
         </w:rPr>
-        <w:t xml:space="preserve"> getHEIGHT() {</w:t>
+        <w:t xml:space="preserve"> </w:t>
+      </w:r>
+      <w:proofErr w:type="spellStart"/>
+      <w:proofErr w:type="gramStart"/>
+      <w:r>
+        <w:rPr>
+          <w:rFonts w:ascii="Consolas" w:hAnsi="Consolas" w:cs="Consolas"/>
+          <w:color w:val="000000"/>
+          <w:sz w:val="20"/>
+          <w:szCs w:val="20"/>
+          <w:lang w:val="en-US"/>
+        </w:rPr>
+        <w:t>getHEIGHT</w:t>
+      </w:r>
+      <w:proofErr w:type="spellEnd"/>
+      <w:r>
+        <w:rPr>
+          <w:rFonts w:ascii="Consolas" w:hAnsi="Consolas" w:cs="Consolas"/>
+          <w:color w:val="000000"/>
+          <w:sz w:val="20"/>
+          <w:szCs w:val="20"/>
+          <w:lang w:val="en-US"/>
+        </w:rPr>
+        <w:t>(</w:t>
+      </w:r>
+      <w:proofErr w:type="gramEnd"/>
+      <w:r>
+        <w:rPr>
+          <w:rFonts w:ascii="Consolas" w:hAnsi="Consolas" w:cs="Consolas"/>
+          <w:color w:val="000000"/>
+          <w:sz w:val="20"/>
+          <w:szCs w:val="20"/>
+          <w:lang w:val="en-US"/>
+        </w:rPr>
+        <w:t>) {</w:t>
       </w:r>
     </w:p>
     <w:p>
@@ -8608,6 +8635,7 @@
         <w:spacing w:after="0" w:line="240" w:lineRule="auto"/>
         <w:rPr>
           <w:rFonts w:ascii="Consolas" w:hAnsi="Consolas" w:cs="Consolas"/>
+          <w:color w:val="000000"/>
           <w:sz w:val="20"/>
           <w:szCs w:val="20"/>
         </w:rPr>
@@ -8622,7 +8650,1503 @@
         <w:t>}</w:t>
       </w:r>
     </w:p>
+    <w:p>
+      <w:pPr>
+        <w:rPr>
+          <w:rFonts w:ascii="Consolas" w:hAnsi="Consolas" w:cs="Consolas"/>
+          <w:color w:val="000000"/>
+          <w:sz w:val="20"/>
+          <w:szCs w:val="20"/>
+        </w:rPr>
+      </w:pPr>
+      <w:r>
+        <w:rPr>
+          <w:rFonts w:ascii="Consolas" w:hAnsi="Consolas" w:cs="Consolas"/>
+          <w:color w:val="000000"/>
+          <w:sz w:val="20"/>
+          <w:szCs w:val="20"/>
+        </w:rPr>
+        <w:br w:type="page"/>
+      </w:r>
+    </w:p>
+    <w:p>
+      <w:pPr>
+        <w:autoSpaceDE w:val="0"/>
+        <w:autoSpaceDN w:val="0"/>
+        <w:adjustRightInd w:val="0"/>
+        <w:spacing w:after="0" w:line="240" w:lineRule="auto"/>
+        <w:rPr>
+          <w:rFonts w:ascii="Consolas" w:hAnsi="Consolas" w:cs="Consolas"/>
+          <w:sz w:val="20"/>
+          <w:szCs w:val="20"/>
+        </w:rPr>
+      </w:pPr>
+      <w:r>
+        <w:rPr>
+          <w:rFonts w:ascii="Consolas" w:hAnsi="Consolas" w:cs="Consolas"/>
+          <w:sz w:val="20"/>
+          <w:szCs w:val="20"/>
+        </w:rPr>
+        <w:t>2 – CAPTURA DE KEYEVENT</w:t>
+      </w:r>
+    </w:p>
+    <w:p>
+      <w:pPr>
+        <w:autoSpaceDE w:val="0"/>
+        <w:autoSpaceDN w:val="0"/>
+        <w:adjustRightInd w:val="0"/>
+        <w:spacing w:after="0" w:line="240" w:lineRule="auto"/>
+        <w:rPr>
+          <w:rFonts w:ascii="Consolas" w:hAnsi="Consolas" w:cs="Consolas"/>
+          <w:sz w:val="20"/>
+          <w:szCs w:val="20"/>
+        </w:rPr>
+      </w:pPr>
+    </w:p>
+    <w:p>
+      <w:pPr>
+        <w:rPr>
+          <w:rFonts w:ascii="Consolas" w:hAnsi="Consolas" w:cs="Consolas"/>
+          <w:b/>
+          <w:bCs/>
+          <w:color w:val="7F0055"/>
+          <w:sz w:val="20"/>
+          <w:szCs w:val="20"/>
+          <w:shd w:val="clear" w:color="auto" w:fill="E8F2FE"/>
+        </w:rPr>
+      </w:pPr>
+      <w:proofErr w:type="spellStart"/>
+      <w:r>
+        <w:rPr>
+          <w:rFonts w:ascii="Consolas" w:hAnsi="Consolas" w:cs="Consolas"/>
+          <w:b/>
+          <w:bCs/>
+          <w:color w:val="7F0055"/>
+          <w:sz w:val="20"/>
+          <w:szCs w:val="20"/>
+          <w:shd w:val="clear" w:color="auto" w:fill="E8F2FE"/>
+        </w:rPr>
+        <w:t>E</w:t>
+      </w:r>
+      <w:r>
+        <w:rPr>
+          <w:rFonts w:ascii="Consolas" w:hAnsi="Consolas" w:cs="Consolas"/>
+          <w:b/>
+          <w:bCs/>
+          <w:color w:val="7F0055"/>
+          <w:sz w:val="20"/>
+          <w:szCs w:val="20"/>
+          <w:shd w:val="clear" w:color="auto" w:fill="E8F2FE"/>
+        </w:rPr>
+        <w:t>xtender</w:t>
+      </w:r>
+      <w:proofErr w:type="spellEnd"/>
+      <w:r>
+        <w:rPr>
+          <w:rFonts w:ascii="Consolas" w:hAnsi="Consolas" w:cs="Consolas"/>
+          <w:b/>
+          <w:bCs/>
+          <w:color w:val="7F0055"/>
+          <w:sz w:val="20"/>
+          <w:szCs w:val="20"/>
+          <w:shd w:val="clear" w:color="auto" w:fill="E8F2FE"/>
+        </w:rPr>
+        <w:t xml:space="preserve"> a classe game com o </w:t>
+      </w:r>
+      <w:proofErr w:type="spellStart"/>
+      <w:r>
+        <w:rPr>
+          <w:rFonts w:ascii="Consolas" w:hAnsi="Consolas" w:cs="Consolas"/>
+          <w:b/>
+          <w:bCs/>
+          <w:color w:val="7F0055"/>
+          <w:sz w:val="20"/>
+          <w:szCs w:val="20"/>
+          <w:shd w:val="clear" w:color="auto" w:fill="E8F2FE"/>
+        </w:rPr>
+        <w:t>KeyListener</w:t>
+      </w:r>
+      <w:proofErr w:type="spellEnd"/>
+    </w:p>
+    <w:p>
+      <w:pPr>
+        <w:rPr>
+          <w:rFonts w:ascii="Consolas" w:hAnsi="Consolas" w:cs="Consolas"/>
+          <w:b/>
+          <w:bCs/>
+          <w:color w:val="7F0055"/>
+          <w:sz w:val="20"/>
+          <w:szCs w:val="20"/>
+          <w:shd w:val="clear" w:color="auto" w:fill="E8F2FE"/>
+        </w:rPr>
+      </w:pPr>
+    </w:p>
+    <w:p>
+      <w:pPr>
+        <w:rPr>
+          <w:lang w:val="en-US"/>
+        </w:rPr>
+      </w:pPr>
+      <w:r>
+        <w:rPr>
+          <w:rFonts w:ascii="Consolas" w:hAnsi="Consolas" w:cs="Consolas"/>
+          <w:b/>
+          <w:bCs/>
+          <w:color w:val="7F0055"/>
+          <w:sz w:val="20"/>
+          <w:szCs w:val="20"/>
+          <w:shd w:val="clear" w:color="auto" w:fill="E8F2FE"/>
+          <w:lang w:val="en-US"/>
+        </w:rPr>
+        <w:t>import</w:t>
+      </w:r>
+      <w:r>
+        <w:rPr>
+          <w:rFonts w:ascii="Consolas" w:hAnsi="Consolas" w:cs="Consolas"/>
+          <w:color w:val="000000"/>
+          <w:sz w:val="20"/>
+          <w:szCs w:val="20"/>
+          <w:shd w:val="clear" w:color="auto" w:fill="E8F2FE"/>
+          <w:lang w:val="en-US"/>
+        </w:rPr>
+        <w:t xml:space="preserve"> </w:t>
+      </w:r>
+      <w:proofErr w:type="spellStart"/>
+      <w:proofErr w:type="gramStart"/>
+      <w:r>
+        <w:rPr>
+          <w:rFonts w:ascii="Consolas" w:hAnsi="Consolas" w:cs="Consolas"/>
+          <w:color w:val="000000"/>
+          <w:sz w:val="20"/>
+          <w:szCs w:val="20"/>
+          <w:shd w:val="clear" w:color="auto" w:fill="E8F2FE"/>
+          <w:lang w:val="en-US"/>
+        </w:rPr>
+        <w:t>java.awt.event</w:t>
+      </w:r>
+      <w:proofErr w:type="gramEnd"/>
+      <w:r>
+        <w:rPr>
+          <w:rFonts w:ascii="Consolas" w:hAnsi="Consolas" w:cs="Consolas"/>
+          <w:color w:val="000000"/>
+          <w:sz w:val="20"/>
+          <w:szCs w:val="20"/>
+          <w:shd w:val="clear" w:color="auto" w:fill="E8F2FE"/>
+          <w:lang w:val="en-US"/>
+        </w:rPr>
+        <w:t>.KeyListener</w:t>
+      </w:r>
+      <w:proofErr w:type="spellEnd"/>
+      <w:r>
+        <w:rPr>
+          <w:rFonts w:ascii="Consolas" w:hAnsi="Consolas" w:cs="Consolas"/>
+          <w:color w:val="000000"/>
+          <w:sz w:val="20"/>
+          <w:szCs w:val="20"/>
+          <w:shd w:val="clear" w:color="auto" w:fill="E8F2FE"/>
+          <w:lang w:val="en-US"/>
+        </w:rPr>
+        <w:t>;</w:t>
+      </w:r>
+    </w:p>
+    <w:p>
+      <w:pPr>
+        <w:rPr>
+          <w:rFonts w:ascii="Consolas" w:hAnsi="Consolas" w:cs="Consolas"/>
+          <w:color w:val="000000"/>
+          <w:sz w:val="20"/>
+          <w:szCs w:val="20"/>
+          <w:shd w:val="clear" w:color="auto" w:fill="E8F2FE"/>
+          <w:lang w:val="en-US"/>
+        </w:rPr>
+      </w:pPr>
+      <w:r>
+        <w:rPr>
+          <w:rFonts w:ascii="Consolas" w:hAnsi="Consolas" w:cs="Consolas"/>
+          <w:b/>
+          <w:bCs/>
+          <w:color w:val="7F0055"/>
+          <w:sz w:val="20"/>
+          <w:szCs w:val="20"/>
+          <w:shd w:val="clear" w:color="auto" w:fill="E8F2FE"/>
+          <w:lang w:val="en-US"/>
+        </w:rPr>
+        <w:t>public</w:t>
+      </w:r>
+      <w:r>
+        <w:rPr>
+          <w:rFonts w:ascii="Consolas" w:hAnsi="Consolas" w:cs="Consolas"/>
+          <w:color w:val="000000"/>
+          <w:sz w:val="20"/>
+          <w:szCs w:val="20"/>
+          <w:shd w:val="clear" w:color="auto" w:fill="E8F2FE"/>
+          <w:lang w:val="en-US"/>
+        </w:rPr>
+        <w:t xml:space="preserve"> </w:t>
+      </w:r>
+      <w:r>
+        <w:rPr>
+          <w:rFonts w:ascii="Consolas" w:hAnsi="Consolas" w:cs="Consolas"/>
+          <w:b/>
+          <w:bCs/>
+          <w:color w:val="7F0055"/>
+          <w:sz w:val="20"/>
+          <w:szCs w:val="20"/>
+          <w:shd w:val="clear" w:color="auto" w:fill="E8F2FE"/>
+          <w:lang w:val="en-US"/>
+        </w:rPr>
+        <w:t>class</w:t>
+      </w:r>
+      <w:r>
+        <w:rPr>
+          <w:rFonts w:ascii="Consolas" w:hAnsi="Consolas" w:cs="Consolas"/>
+          <w:color w:val="000000"/>
+          <w:sz w:val="20"/>
+          <w:szCs w:val="20"/>
+          <w:shd w:val="clear" w:color="auto" w:fill="E8F2FE"/>
+          <w:lang w:val="en-US"/>
+        </w:rPr>
+        <w:t xml:space="preserve"> </w:t>
+      </w:r>
+      <w:r>
+        <w:rPr>
+          <w:rFonts w:ascii="Consolas" w:hAnsi="Consolas" w:cs="Consolas"/>
+          <w:color w:val="000000"/>
+          <w:sz w:val="20"/>
+          <w:szCs w:val="20"/>
+          <w:u w:val="single"/>
+          <w:shd w:val="clear" w:color="auto" w:fill="E8F2FE"/>
+          <w:lang w:val="en-US"/>
+        </w:rPr>
+        <w:t>Game</w:t>
+      </w:r>
+      <w:r>
+        <w:rPr>
+          <w:rFonts w:ascii="Consolas" w:hAnsi="Consolas" w:cs="Consolas"/>
+          <w:color w:val="000000"/>
+          <w:sz w:val="20"/>
+          <w:szCs w:val="20"/>
+          <w:shd w:val="clear" w:color="auto" w:fill="E8F2FE"/>
+          <w:lang w:val="en-US"/>
+        </w:rPr>
+        <w:t xml:space="preserve"> </w:t>
+      </w:r>
+      <w:r>
+        <w:rPr>
+          <w:rFonts w:ascii="Consolas" w:hAnsi="Consolas" w:cs="Consolas"/>
+          <w:b/>
+          <w:bCs/>
+          <w:color w:val="7F0055"/>
+          <w:sz w:val="20"/>
+          <w:szCs w:val="20"/>
+          <w:shd w:val="clear" w:color="auto" w:fill="E8F2FE"/>
+          <w:lang w:val="en-US"/>
+        </w:rPr>
+        <w:t>extends</w:t>
+      </w:r>
+      <w:r>
+        <w:rPr>
+          <w:rFonts w:ascii="Consolas" w:hAnsi="Consolas" w:cs="Consolas"/>
+          <w:color w:val="000000"/>
+          <w:sz w:val="20"/>
+          <w:szCs w:val="20"/>
+          <w:shd w:val="clear" w:color="auto" w:fill="E8F2FE"/>
+          <w:lang w:val="en-US"/>
+        </w:rPr>
+        <w:t xml:space="preserve"> Canvas </w:t>
+      </w:r>
+      <w:r>
+        <w:rPr>
+          <w:rFonts w:ascii="Consolas" w:hAnsi="Consolas" w:cs="Consolas"/>
+          <w:b/>
+          <w:bCs/>
+          <w:color w:val="7F0055"/>
+          <w:sz w:val="20"/>
+          <w:szCs w:val="20"/>
+          <w:shd w:val="clear" w:color="auto" w:fill="E8F2FE"/>
+          <w:lang w:val="en-US"/>
+        </w:rPr>
+        <w:t>implements</w:t>
+      </w:r>
+      <w:r>
+        <w:rPr>
+          <w:rFonts w:ascii="Consolas" w:hAnsi="Consolas" w:cs="Consolas"/>
+          <w:color w:val="000000"/>
+          <w:sz w:val="20"/>
+          <w:szCs w:val="20"/>
+          <w:shd w:val="clear" w:color="auto" w:fill="E8F2FE"/>
+          <w:lang w:val="en-US"/>
+        </w:rPr>
+        <w:t xml:space="preserve"> Runnable, </w:t>
+      </w:r>
+      <w:proofErr w:type="spellStart"/>
+      <w:r>
+        <w:rPr>
+          <w:rFonts w:ascii="Consolas" w:hAnsi="Consolas" w:cs="Consolas"/>
+          <w:color w:val="000000"/>
+          <w:sz w:val="20"/>
+          <w:szCs w:val="20"/>
+          <w:shd w:val="clear" w:color="auto" w:fill="E8F2FE"/>
+          <w:lang w:val="en-US"/>
+        </w:rPr>
+        <w:t>KeyListener</w:t>
+      </w:r>
+      <w:proofErr w:type="spellEnd"/>
+    </w:p>
+    <w:p>
+      <w:pPr>
+        <w:autoSpaceDE w:val="0"/>
+        <w:autoSpaceDN w:val="0"/>
+        <w:adjustRightInd w:val="0"/>
+        <w:spacing w:after="0" w:line="240" w:lineRule="auto"/>
+        <w:rPr>
+          <w:rFonts w:ascii="Consolas" w:hAnsi="Consolas" w:cs="Consolas"/>
+          <w:sz w:val="20"/>
+          <w:szCs w:val="20"/>
+          <w:lang w:val="en-US"/>
+        </w:rPr>
+      </w:pPr>
+    </w:p>
+    <w:p>
+      <w:pPr>
+        <w:autoSpaceDE w:val="0"/>
+        <w:autoSpaceDN w:val="0"/>
+        <w:adjustRightInd w:val="0"/>
+        <w:spacing w:after="0" w:line="240" w:lineRule="auto"/>
+        <w:rPr>
+          <w:rFonts w:ascii="Consolas" w:hAnsi="Consolas" w:cs="Consolas"/>
+          <w:sz w:val="20"/>
+          <w:szCs w:val="20"/>
+          <w:lang w:val="en-US"/>
+        </w:rPr>
+      </w:pPr>
+    </w:p>
+    <w:p>
+      <w:pPr>
+        <w:autoSpaceDE w:val="0"/>
+        <w:autoSpaceDN w:val="0"/>
+        <w:adjustRightInd w:val="0"/>
+        <w:spacing w:after="0" w:line="240" w:lineRule="auto"/>
+        <w:rPr>
+          <w:rFonts w:ascii="Consolas" w:hAnsi="Consolas" w:cs="Consolas"/>
+          <w:sz w:val="20"/>
+          <w:szCs w:val="20"/>
+          <w:lang w:val="en-US"/>
+        </w:rPr>
+      </w:pPr>
+    </w:p>
+    <w:p>
+      <w:pPr>
+        <w:autoSpaceDE w:val="0"/>
+        <w:autoSpaceDN w:val="0"/>
+        <w:adjustRightInd w:val="0"/>
+        <w:spacing w:after="0" w:line="240" w:lineRule="auto"/>
+        <w:rPr>
+          <w:rFonts w:ascii="Consolas" w:hAnsi="Consolas" w:cs="Consolas"/>
+          <w:sz w:val="20"/>
+          <w:szCs w:val="20"/>
+          <w:lang w:val="en-US"/>
+        </w:rPr>
+      </w:pPr>
+      <w:r>
+        <w:rPr>
+          <w:rFonts w:ascii="Consolas" w:hAnsi="Consolas" w:cs="Consolas"/>
+          <w:color w:val="000000"/>
+          <w:sz w:val="20"/>
+          <w:szCs w:val="20"/>
+          <w:lang w:val="en-US"/>
+        </w:rPr>
+        <w:tab/>
+      </w:r>
+      <w:r>
+        <w:rPr>
+          <w:rFonts w:ascii="Consolas" w:hAnsi="Consolas" w:cs="Consolas"/>
+          <w:b/>
+          <w:bCs/>
+          <w:color w:val="7F0055"/>
+          <w:sz w:val="20"/>
+          <w:szCs w:val="20"/>
+          <w:lang w:val="en-US"/>
+        </w:rPr>
+        <w:t>public</w:t>
+      </w:r>
+      <w:r>
+        <w:rPr>
+          <w:rFonts w:ascii="Consolas" w:hAnsi="Consolas" w:cs="Consolas"/>
+          <w:color w:val="000000"/>
+          <w:sz w:val="20"/>
+          <w:szCs w:val="20"/>
+          <w:lang w:val="en-US"/>
+        </w:rPr>
+        <w:t xml:space="preserve"> </w:t>
+      </w:r>
+      <w:r>
+        <w:rPr>
+          <w:rFonts w:ascii="Consolas" w:hAnsi="Consolas" w:cs="Consolas"/>
+          <w:b/>
+          <w:bCs/>
+          <w:color w:val="7F0055"/>
+          <w:sz w:val="20"/>
+          <w:szCs w:val="20"/>
+          <w:lang w:val="en-US"/>
+        </w:rPr>
+        <w:t>void</w:t>
+      </w:r>
+      <w:r>
+        <w:rPr>
+          <w:rFonts w:ascii="Consolas" w:hAnsi="Consolas" w:cs="Consolas"/>
+          <w:color w:val="000000"/>
+          <w:sz w:val="20"/>
+          <w:szCs w:val="20"/>
+          <w:lang w:val="en-US"/>
+        </w:rPr>
+        <w:t xml:space="preserve"> </w:t>
+      </w:r>
+      <w:proofErr w:type="spellStart"/>
+      <w:proofErr w:type="gramStart"/>
+      <w:r>
+        <w:rPr>
+          <w:rFonts w:ascii="Consolas" w:hAnsi="Consolas" w:cs="Consolas"/>
+          <w:color w:val="000000"/>
+          <w:sz w:val="20"/>
+          <w:szCs w:val="20"/>
+          <w:lang w:val="en-US"/>
+        </w:rPr>
+        <w:t>keyPressed</w:t>
+      </w:r>
+      <w:proofErr w:type="spellEnd"/>
+      <w:r>
+        <w:rPr>
+          <w:rFonts w:ascii="Consolas" w:hAnsi="Consolas" w:cs="Consolas"/>
+          <w:color w:val="000000"/>
+          <w:sz w:val="20"/>
+          <w:szCs w:val="20"/>
+          <w:lang w:val="en-US"/>
+        </w:rPr>
+        <w:t>(</w:t>
+      </w:r>
+      <w:proofErr w:type="spellStart"/>
+      <w:proofErr w:type="gramEnd"/>
+      <w:r>
+        <w:rPr>
+          <w:rFonts w:ascii="Consolas" w:hAnsi="Consolas" w:cs="Consolas"/>
+          <w:color w:val="000000"/>
+          <w:sz w:val="20"/>
+          <w:szCs w:val="20"/>
+          <w:lang w:val="en-US"/>
+        </w:rPr>
+        <w:t>KeyEvent</w:t>
+      </w:r>
+      <w:proofErr w:type="spellEnd"/>
+      <w:r>
+        <w:rPr>
+          <w:rFonts w:ascii="Consolas" w:hAnsi="Consolas" w:cs="Consolas"/>
+          <w:color w:val="000000"/>
+          <w:sz w:val="20"/>
+          <w:szCs w:val="20"/>
+          <w:lang w:val="en-US"/>
+        </w:rPr>
+        <w:t xml:space="preserve"> </w:t>
+      </w:r>
+      <w:r>
+        <w:rPr>
+          <w:rFonts w:ascii="Consolas" w:hAnsi="Consolas" w:cs="Consolas"/>
+          <w:color w:val="6A3E3E"/>
+          <w:sz w:val="20"/>
+          <w:szCs w:val="20"/>
+          <w:lang w:val="en-US"/>
+        </w:rPr>
+        <w:t>e</w:t>
+      </w:r>
+      <w:r>
+        <w:rPr>
+          <w:rFonts w:ascii="Consolas" w:hAnsi="Consolas" w:cs="Consolas"/>
+          <w:color w:val="000000"/>
+          <w:sz w:val="20"/>
+          <w:szCs w:val="20"/>
+          <w:lang w:val="en-US"/>
+        </w:rPr>
+        <w:t>) {</w:t>
+      </w:r>
+    </w:p>
+    <w:p>
+      <w:pPr>
+        <w:autoSpaceDE w:val="0"/>
+        <w:autoSpaceDN w:val="0"/>
+        <w:adjustRightInd w:val="0"/>
+        <w:spacing w:after="0" w:line="240" w:lineRule="auto"/>
+        <w:rPr>
+          <w:rFonts w:ascii="Consolas" w:hAnsi="Consolas" w:cs="Consolas"/>
+          <w:sz w:val="20"/>
+          <w:szCs w:val="20"/>
+          <w:lang w:val="en-US"/>
+        </w:rPr>
+      </w:pPr>
+      <w:r>
+        <w:rPr>
+          <w:rFonts w:ascii="Consolas" w:hAnsi="Consolas" w:cs="Consolas"/>
+          <w:color w:val="000000"/>
+          <w:sz w:val="20"/>
+          <w:szCs w:val="20"/>
+          <w:lang w:val="en-US"/>
+        </w:rPr>
+        <w:tab/>
+      </w:r>
+      <w:r>
+        <w:rPr>
+          <w:rFonts w:ascii="Consolas" w:hAnsi="Consolas" w:cs="Consolas"/>
+          <w:color w:val="000000"/>
+          <w:sz w:val="20"/>
+          <w:szCs w:val="20"/>
+          <w:lang w:val="en-US"/>
+        </w:rPr>
+        <w:tab/>
+      </w:r>
+      <w:r>
+        <w:rPr>
+          <w:rFonts w:ascii="Consolas" w:hAnsi="Consolas" w:cs="Consolas"/>
+          <w:b/>
+          <w:bCs/>
+          <w:color w:val="7F0055"/>
+          <w:sz w:val="20"/>
+          <w:szCs w:val="20"/>
+          <w:lang w:val="en-US"/>
+        </w:rPr>
+        <w:t>if</w:t>
+      </w:r>
+      <w:r>
+        <w:rPr>
+          <w:rFonts w:ascii="Consolas" w:hAnsi="Consolas" w:cs="Consolas"/>
+          <w:color w:val="000000"/>
+          <w:sz w:val="20"/>
+          <w:szCs w:val="20"/>
+          <w:lang w:val="en-US"/>
+        </w:rPr>
+        <w:t>(</w:t>
+      </w:r>
+      <w:proofErr w:type="spellStart"/>
+      <w:r>
+        <w:rPr>
+          <w:rFonts w:ascii="Consolas" w:hAnsi="Consolas" w:cs="Consolas"/>
+          <w:color w:val="6A3E3E"/>
+          <w:sz w:val="20"/>
+          <w:szCs w:val="20"/>
+          <w:lang w:val="en-US"/>
+        </w:rPr>
+        <w:t>e</w:t>
+      </w:r>
+      <w:r>
+        <w:rPr>
+          <w:rFonts w:ascii="Consolas" w:hAnsi="Consolas" w:cs="Consolas"/>
+          <w:color w:val="000000"/>
+          <w:sz w:val="20"/>
+          <w:szCs w:val="20"/>
+          <w:lang w:val="en-US"/>
+        </w:rPr>
+        <w:t>.getKeyCode</w:t>
+      </w:r>
+      <w:proofErr w:type="spellEnd"/>
+      <w:r>
+        <w:rPr>
+          <w:rFonts w:ascii="Consolas" w:hAnsi="Consolas" w:cs="Consolas"/>
+          <w:color w:val="000000"/>
+          <w:sz w:val="20"/>
+          <w:szCs w:val="20"/>
+          <w:lang w:val="en-US"/>
+        </w:rPr>
+        <w:t xml:space="preserve">() == </w:t>
+      </w:r>
+      <w:proofErr w:type="spellStart"/>
+      <w:r>
+        <w:rPr>
+          <w:rFonts w:ascii="Consolas" w:hAnsi="Consolas" w:cs="Consolas"/>
+          <w:color w:val="000000"/>
+          <w:sz w:val="20"/>
+          <w:szCs w:val="20"/>
+          <w:lang w:val="en-US"/>
+        </w:rPr>
+        <w:t>KeyEvent.</w:t>
+      </w:r>
+      <w:r>
+        <w:rPr>
+          <w:rFonts w:ascii="Consolas" w:hAnsi="Consolas" w:cs="Consolas"/>
+          <w:b/>
+          <w:bCs/>
+          <w:i/>
+          <w:iCs/>
+          <w:color w:val="0000C0"/>
+          <w:sz w:val="20"/>
+          <w:szCs w:val="20"/>
+          <w:lang w:val="en-US"/>
+        </w:rPr>
+        <w:t>VK_RIGHT</w:t>
+      </w:r>
+      <w:proofErr w:type="spellEnd"/>
+      <w:r>
+        <w:rPr>
+          <w:rFonts w:ascii="Consolas" w:hAnsi="Consolas" w:cs="Consolas"/>
+          <w:color w:val="000000"/>
+          <w:sz w:val="20"/>
+          <w:szCs w:val="20"/>
+          <w:lang w:val="en-US"/>
+        </w:rPr>
+        <w:t xml:space="preserve"> || </w:t>
+      </w:r>
+      <w:proofErr w:type="spellStart"/>
+      <w:r>
+        <w:rPr>
+          <w:rFonts w:ascii="Consolas" w:hAnsi="Consolas" w:cs="Consolas"/>
+          <w:color w:val="6A3E3E"/>
+          <w:sz w:val="20"/>
+          <w:szCs w:val="20"/>
+          <w:lang w:val="en-US"/>
+        </w:rPr>
+        <w:t>e</w:t>
+      </w:r>
+      <w:r>
+        <w:rPr>
+          <w:rFonts w:ascii="Consolas" w:hAnsi="Consolas" w:cs="Consolas"/>
+          <w:color w:val="000000"/>
+          <w:sz w:val="20"/>
+          <w:szCs w:val="20"/>
+          <w:lang w:val="en-US"/>
+        </w:rPr>
+        <w:t>.getKeyCode</w:t>
+      </w:r>
+      <w:proofErr w:type="spellEnd"/>
+      <w:r>
+        <w:rPr>
+          <w:rFonts w:ascii="Consolas" w:hAnsi="Consolas" w:cs="Consolas"/>
+          <w:color w:val="000000"/>
+          <w:sz w:val="20"/>
+          <w:szCs w:val="20"/>
+          <w:lang w:val="en-US"/>
+        </w:rPr>
+        <w:t xml:space="preserve">() == </w:t>
+      </w:r>
+      <w:proofErr w:type="spellStart"/>
+      <w:r>
+        <w:rPr>
+          <w:rFonts w:ascii="Consolas" w:hAnsi="Consolas" w:cs="Consolas"/>
+          <w:color w:val="000000"/>
+          <w:sz w:val="20"/>
+          <w:szCs w:val="20"/>
+          <w:lang w:val="en-US"/>
+        </w:rPr>
+        <w:t>KeyEvent.</w:t>
+      </w:r>
+      <w:r>
+        <w:rPr>
+          <w:rFonts w:ascii="Consolas" w:hAnsi="Consolas" w:cs="Consolas"/>
+          <w:b/>
+          <w:bCs/>
+          <w:i/>
+          <w:iCs/>
+          <w:color w:val="0000C0"/>
+          <w:sz w:val="20"/>
+          <w:szCs w:val="20"/>
+          <w:lang w:val="en-US"/>
+        </w:rPr>
+        <w:t>VK_D</w:t>
+      </w:r>
+      <w:proofErr w:type="spellEnd"/>
+      <w:r>
+        <w:rPr>
+          <w:rFonts w:ascii="Consolas" w:hAnsi="Consolas" w:cs="Consolas"/>
+          <w:color w:val="000000"/>
+          <w:sz w:val="20"/>
+          <w:szCs w:val="20"/>
+          <w:lang w:val="en-US"/>
+        </w:rPr>
+        <w:t>) {</w:t>
+      </w:r>
+      <w:r>
+        <w:rPr>
+          <w:rFonts w:ascii="Consolas" w:hAnsi="Consolas" w:cs="Consolas"/>
+          <w:color w:val="000000"/>
+          <w:sz w:val="20"/>
+          <w:szCs w:val="20"/>
+          <w:lang w:val="en-US"/>
+        </w:rPr>
+        <w:tab/>
+      </w:r>
+      <w:r>
+        <w:rPr>
+          <w:rFonts w:ascii="Consolas" w:hAnsi="Consolas" w:cs="Consolas"/>
+          <w:color w:val="000000"/>
+          <w:sz w:val="20"/>
+          <w:szCs w:val="20"/>
+          <w:lang w:val="en-US"/>
+        </w:rPr>
+        <w:tab/>
+      </w:r>
+      <w:r>
+        <w:rPr>
+          <w:rFonts w:ascii="Consolas" w:hAnsi="Consolas" w:cs="Consolas"/>
+          <w:color w:val="000000"/>
+          <w:sz w:val="20"/>
+          <w:szCs w:val="20"/>
+          <w:lang w:val="en-US"/>
+        </w:rPr>
+        <w:tab/>
+      </w:r>
+    </w:p>
+    <w:p>
+      <w:pPr>
+        <w:autoSpaceDE w:val="0"/>
+        <w:autoSpaceDN w:val="0"/>
+        <w:adjustRightInd w:val="0"/>
+        <w:spacing w:after="0" w:line="240" w:lineRule="auto"/>
+        <w:rPr>
+          <w:rFonts w:ascii="Consolas" w:hAnsi="Consolas" w:cs="Consolas"/>
+          <w:sz w:val="20"/>
+          <w:szCs w:val="20"/>
+        </w:rPr>
+      </w:pPr>
+      <w:r>
+        <w:rPr>
+          <w:rFonts w:ascii="Consolas" w:hAnsi="Consolas" w:cs="Consolas"/>
+          <w:color w:val="000000"/>
+          <w:sz w:val="20"/>
+          <w:szCs w:val="20"/>
+          <w:lang w:val="en-US"/>
+        </w:rPr>
+        <w:tab/>
+      </w:r>
+      <w:r>
+        <w:rPr>
+          <w:rFonts w:ascii="Consolas" w:hAnsi="Consolas" w:cs="Consolas"/>
+          <w:color w:val="000000"/>
+          <w:sz w:val="20"/>
+          <w:szCs w:val="20"/>
+          <w:lang w:val="en-US"/>
+        </w:rPr>
+        <w:tab/>
+      </w:r>
+      <w:r>
+        <w:rPr>
+          <w:rFonts w:ascii="Consolas" w:hAnsi="Consolas" w:cs="Consolas"/>
+          <w:color w:val="000000"/>
+          <w:sz w:val="20"/>
+          <w:szCs w:val="20"/>
+        </w:rPr>
+        <w:t>}</w:t>
+      </w:r>
+      <w:proofErr w:type="spellStart"/>
+      <w:r>
+        <w:rPr>
+          <w:rFonts w:ascii="Consolas" w:hAnsi="Consolas" w:cs="Consolas"/>
+          <w:b/>
+          <w:bCs/>
+          <w:color w:val="7F0055"/>
+          <w:sz w:val="20"/>
+          <w:szCs w:val="20"/>
+        </w:rPr>
+        <w:t>else</w:t>
+      </w:r>
+      <w:proofErr w:type="spellEnd"/>
+      <w:r>
+        <w:rPr>
+          <w:rFonts w:ascii="Consolas" w:hAnsi="Consolas" w:cs="Consolas"/>
+          <w:color w:val="000000"/>
+          <w:sz w:val="20"/>
+          <w:szCs w:val="20"/>
+        </w:rPr>
+        <w:t xml:space="preserve"> </w:t>
+      </w:r>
+      <w:proofErr w:type="spellStart"/>
+      <w:r>
+        <w:rPr>
+          <w:rFonts w:ascii="Consolas" w:hAnsi="Consolas" w:cs="Consolas"/>
+          <w:b/>
+          <w:bCs/>
+          <w:color w:val="7F0055"/>
+          <w:sz w:val="20"/>
+          <w:szCs w:val="20"/>
+        </w:rPr>
+        <w:t>if</w:t>
+      </w:r>
+      <w:proofErr w:type="spellEnd"/>
+      <w:r>
+        <w:rPr>
+          <w:rFonts w:ascii="Consolas" w:hAnsi="Consolas" w:cs="Consolas"/>
+          <w:color w:val="000000"/>
+          <w:sz w:val="20"/>
+          <w:szCs w:val="20"/>
+        </w:rPr>
+        <w:t xml:space="preserve"> (</w:t>
+      </w:r>
+      <w:proofErr w:type="spellStart"/>
+      <w:r>
+        <w:rPr>
+          <w:rFonts w:ascii="Consolas" w:hAnsi="Consolas" w:cs="Consolas"/>
+          <w:color w:val="6A3E3E"/>
+          <w:sz w:val="20"/>
+          <w:szCs w:val="20"/>
+        </w:rPr>
+        <w:t>e</w:t>
+      </w:r>
+      <w:r>
+        <w:rPr>
+          <w:rFonts w:ascii="Consolas" w:hAnsi="Consolas" w:cs="Consolas"/>
+          <w:color w:val="000000"/>
+          <w:sz w:val="20"/>
+          <w:szCs w:val="20"/>
+        </w:rPr>
+        <w:t>.getKeyCode</w:t>
+      </w:r>
+      <w:proofErr w:type="spellEnd"/>
+      <w:r>
+        <w:rPr>
+          <w:rFonts w:ascii="Consolas" w:hAnsi="Consolas" w:cs="Consolas"/>
+          <w:color w:val="000000"/>
+          <w:sz w:val="20"/>
+          <w:szCs w:val="20"/>
+        </w:rPr>
+        <w:t xml:space="preserve">() == </w:t>
+      </w:r>
+      <w:proofErr w:type="spellStart"/>
+      <w:r>
+        <w:rPr>
+          <w:rFonts w:ascii="Consolas" w:hAnsi="Consolas" w:cs="Consolas"/>
+          <w:color w:val="000000"/>
+          <w:sz w:val="20"/>
+          <w:szCs w:val="20"/>
+        </w:rPr>
+        <w:t>KeyEvent.</w:t>
+      </w:r>
+      <w:r>
+        <w:rPr>
+          <w:rFonts w:ascii="Consolas" w:hAnsi="Consolas" w:cs="Consolas"/>
+          <w:b/>
+          <w:bCs/>
+          <w:i/>
+          <w:iCs/>
+          <w:color w:val="0000C0"/>
+          <w:sz w:val="20"/>
+          <w:szCs w:val="20"/>
+        </w:rPr>
+        <w:t>VK_LEFT</w:t>
+      </w:r>
+      <w:proofErr w:type="spellEnd"/>
+      <w:r>
+        <w:rPr>
+          <w:rFonts w:ascii="Consolas" w:hAnsi="Consolas" w:cs="Consolas"/>
+          <w:color w:val="000000"/>
+          <w:sz w:val="20"/>
+          <w:szCs w:val="20"/>
+        </w:rPr>
+        <w:t xml:space="preserve"> || </w:t>
+      </w:r>
+      <w:proofErr w:type="spellStart"/>
+      <w:r>
+        <w:rPr>
+          <w:rFonts w:ascii="Consolas" w:hAnsi="Consolas" w:cs="Consolas"/>
+          <w:color w:val="6A3E3E"/>
+          <w:sz w:val="20"/>
+          <w:szCs w:val="20"/>
+        </w:rPr>
+        <w:t>e</w:t>
+      </w:r>
+      <w:r>
+        <w:rPr>
+          <w:rFonts w:ascii="Consolas" w:hAnsi="Consolas" w:cs="Consolas"/>
+          <w:color w:val="000000"/>
+          <w:sz w:val="20"/>
+          <w:szCs w:val="20"/>
+        </w:rPr>
+        <w:t>.getKeyCode</w:t>
+      </w:r>
+      <w:proofErr w:type="spellEnd"/>
+      <w:r>
+        <w:rPr>
+          <w:rFonts w:ascii="Consolas" w:hAnsi="Consolas" w:cs="Consolas"/>
+          <w:color w:val="000000"/>
+          <w:sz w:val="20"/>
+          <w:szCs w:val="20"/>
+        </w:rPr>
+        <w:t xml:space="preserve">() == </w:t>
+      </w:r>
+      <w:proofErr w:type="spellStart"/>
+      <w:r>
+        <w:rPr>
+          <w:rFonts w:ascii="Consolas" w:hAnsi="Consolas" w:cs="Consolas"/>
+          <w:color w:val="000000"/>
+          <w:sz w:val="20"/>
+          <w:szCs w:val="20"/>
+        </w:rPr>
+        <w:t>KeyEvent.</w:t>
+      </w:r>
+      <w:r>
+        <w:rPr>
+          <w:rFonts w:ascii="Consolas" w:hAnsi="Consolas" w:cs="Consolas"/>
+          <w:b/>
+          <w:bCs/>
+          <w:i/>
+          <w:iCs/>
+          <w:color w:val="0000C0"/>
+          <w:sz w:val="20"/>
+          <w:szCs w:val="20"/>
+        </w:rPr>
+        <w:t>VK_A</w:t>
+      </w:r>
+      <w:proofErr w:type="spellEnd"/>
+      <w:r>
+        <w:rPr>
+          <w:rFonts w:ascii="Consolas" w:hAnsi="Consolas" w:cs="Consolas"/>
+          <w:color w:val="000000"/>
+          <w:sz w:val="20"/>
+          <w:szCs w:val="20"/>
+        </w:rPr>
+        <w:t>) {</w:t>
+      </w:r>
+    </w:p>
+    <w:p>
+      <w:pPr>
+        <w:autoSpaceDE w:val="0"/>
+        <w:autoSpaceDN w:val="0"/>
+        <w:adjustRightInd w:val="0"/>
+        <w:spacing w:after="0" w:line="240" w:lineRule="auto"/>
+        <w:rPr>
+          <w:rFonts w:ascii="Consolas" w:hAnsi="Consolas" w:cs="Consolas"/>
+          <w:sz w:val="20"/>
+          <w:szCs w:val="20"/>
+        </w:rPr>
+      </w:pPr>
+      <w:r>
+        <w:rPr>
+          <w:rFonts w:ascii="Consolas" w:hAnsi="Consolas" w:cs="Consolas"/>
+          <w:color w:val="000000"/>
+          <w:sz w:val="20"/>
+          <w:szCs w:val="20"/>
+        </w:rPr>
+        <w:tab/>
+      </w:r>
+      <w:r>
+        <w:rPr>
+          <w:rFonts w:ascii="Consolas" w:hAnsi="Consolas" w:cs="Consolas"/>
+          <w:color w:val="000000"/>
+          <w:sz w:val="20"/>
+          <w:szCs w:val="20"/>
+        </w:rPr>
+        <w:tab/>
+        <w:t>}</w:t>
+      </w:r>
+    </w:p>
+    <w:p>
+      <w:pPr>
+        <w:autoSpaceDE w:val="0"/>
+        <w:autoSpaceDN w:val="0"/>
+        <w:adjustRightInd w:val="0"/>
+        <w:spacing w:after="0" w:line="240" w:lineRule="auto"/>
+        <w:rPr>
+          <w:rFonts w:ascii="Consolas" w:hAnsi="Consolas" w:cs="Consolas"/>
+          <w:sz w:val="20"/>
+          <w:szCs w:val="20"/>
+        </w:rPr>
+      </w:pPr>
+      <w:r>
+        <w:rPr>
+          <w:rFonts w:ascii="Consolas" w:hAnsi="Consolas" w:cs="Consolas"/>
+          <w:color w:val="000000"/>
+          <w:sz w:val="20"/>
+          <w:szCs w:val="20"/>
+        </w:rPr>
+        <w:tab/>
+      </w:r>
+      <w:r>
+        <w:rPr>
+          <w:rFonts w:ascii="Consolas" w:hAnsi="Consolas" w:cs="Consolas"/>
+          <w:color w:val="000000"/>
+          <w:sz w:val="20"/>
+          <w:szCs w:val="20"/>
+        </w:rPr>
+        <w:tab/>
+      </w:r>
+      <w:proofErr w:type="spellStart"/>
+      <w:r>
+        <w:rPr>
+          <w:rFonts w:ascii="Consolas" w:hAnsi="Consolas" w:cs="Consolas"/>
+          <w:b/>
+          <w:bCs/>
+          <w:color w:val="7F0055"/>
+          <w:sz w:val="20"/>
+          <w:szCs w:val="20"/>
+        </w:rPr>
+        <w:t>if</w:t>
+      </w:r>
+      <w:proofErr w:type="spellEnd"/>
+      <w:r>
+        <w:rPr>
+          <w:rFonts w:ascii="Consolas" w:hAnsi="Consolas" w:cs="Consolas"/>
+          <w:color w:val="000000"/>
+          <w:sz w:val="20"/>
+          <w:szCs w:val="20"/>
+        </w:rPr>
+        <w:t>(</w:t>
+      </w:r>
+      <w:proofErr w:type="spellStart"/>
+      <w:proofErr w:type="gramStart"/>
+      <w:r>
+        <w:rPr>
+          <w:rFonts w:ascii="Consolas" w:hAnsi="Consolas" w:cs="Consolas"/>
+          <w:color w:val="6A3E3E"/>
+          <w:sz w:val="20"/>
+          <w:szCs w:val="20"/>
+        </w:rPr>
+        <w:t>e</w:t>
+      </w:r>
+      <w:r>
+        <w:rPr>
+          <w:rFonts w:ascii="Consolas" w:hAnsi="Consolas" w:cs="Consolas"/>
+          <w:color w:val="000000"/>
+          <w:sz w:val="20"/>
+          <w:szCs w:val="20"/>
+        </w:rPr>
+        <w:t>.getKeyCode</w:t>
+      </w:r>
+      <w:proofErr w:type="spellEnd"/>
+      <w:proofErr w:type="gramEnd"/>
+      <w:r>
+        <w:rPr>
+          <w:rFonts w:ascii="Consolas" w:hAnsi="Consolas" w:cs="Consolas"/>
+          <w:color w:val="000000"/>
+          <w:sz w:val="20"/>
+          <w:szCs w:val="20"/>
+        </w:rPr>
+        <w:t xml:space="preserve">() == </w:t>
+      </w:r>
+      <w:proofErr w:type="spellStart"/>
+      <w:r>
+        <w:rPr>
+          <w:rFonts w:ascii="Consolas" w:hAnsi="Consolas" w:cs="Consolas"/>
+          <w:color w:val="000000"/>
+          <w:sz w:val="20"/>
+          <w:szCs w:val="20"/>
+        </w:rPr>
+        <w:t>KeyEvent.</w:t>
+      </w:r>
+      <w:r>
+        <w:rPr>
+          <w:rFonts w:ascii="Consolas" w:hAnsi="Consolas" w:cs="Consolas"/>
+          <w:b/>
+          <w:bCs/>
+          <w:i/>
+          <w:iCs/>
+          <w:color w:val="0000C0"/>
+          <w:sz w:val="20"/>
+          <w:szCs w:val="20"/>
+        </w:rPr>
+        <w:t>VK_UP</w:t>
+      </w:r>
+      <w:proofErr w:type="spellEnd"/>
+      <w:r>
+        <w:rPr>
+          <w:rFonts w:ascii="Consolas" w:hAnsi="Consolas" w:cs="Consolas"/>
+          <w:color w:val="000000"/>
+          <w:sz w:val="20"/>
+          <w:szCs w:val="20"/>
+        </w:rPr>
+        <w:t xml:space="preserve"> || </w:t>
+      </w:r>
+      <w:proofErr w:type="spellStart"/>
+      <w:r>
+        <w:rPr>
+          <w:rFonts w:ascii="Consolas" w:hAnsi="Consolas" w:cs="Consolas"/>
+          <w:color w:val="6A3E3E"/>
+          <w:sz w:val="20"/>
+          <w:szCs w:val="20"/>
+        </w:rPr>
+        <w:t>e</w:t>
+      </w:r>
+      <w:r>
+        <w:rPr>
+          <w:rFonts w:ascii="Consolas" w:hAnsi="Consolas" w:cs="Consolas"/>
+          <w:color w:val="000000"/>
+          <w:sz w:val="20"/>
+          <w:szCs w:val="20"/>
+        </w:rPr>
+        <w:t>.getKeyCode</w:t>
+      </w:r>
+      <w:proofErr w:type="spellEnd"/>
+      <w:r>
+        <w:rPr>
+          <w:rFonts w:ascii="Consolas" w:hAnsi="Consolas" w:cs="Consolas"/>
+          <w:color w:val="000000"/>
+          <w:sz w:val="20"/>
+          <w:szCs w:val="20"/>
+        </w:rPr>
+        <w:t xml:space="preserve">() == </w:t>
+      </w:r>
+      <w:proofErr w:type="spellStart"/>
+      <w:r>
+        <w:rPr>
+          <w:rFonts w:ascii="Consolas" w:hAnsi="Consolas" w:cs="Consolas"/>
+          <w:color w:val="000000"/>
+          <w:sz w:val="20"/>
+          <w:szCs w:val="20"/>
+        </w:rPr>
+        <w:t>KeyEvent.</w:t>
+      </w:r>
+      <w:r>
+        <w:rPr>
+          <w:rFonts w:ascii="Consolas" w:hAnsi="Consolas" w:cs="Consolas"/>
+          <w:b/>
+          <w:bCs/>
+          <w:i/>
+          <w:iCs/>
+          <w:color w:val="0000C0"/>
+          <w:sz w:val="20"/>
+          <w:szCs w:val="20"/>
+        </w:rPr>
+        <w:t>VK_W</w:t>
+      </w:r>
+      <w:proofErr w:type="spellEnd"/>
+      <w:r>
+        <w:rPr>
+          <w:rFonts w:ascii="Consolas" w:hAnsi="Consolas" w:cs="Consolas"/>
+          <w:color w:val="000000"/>
+          <w:sz w:val="20"/>
+          <w:szCs w:val="20"/>
+        </w:rPr>
+        <w:t>) {</w:t>
+      </w:r>
+    </w:p>
+    <w:p>
+      <w:pPr>
+        <w:autoSpaceDE w:val="0"/>
+        <w:autoSpaceDN w:val="0"/>
+        <w:adjustRightInd w:val="0"/>
+        <w:spacing w:after="0" w:line="240" w:lineRule="auto"/>
+        <w:rPr>
+          <w:rFonts w:ascii="Consolas" w:hAnsi="Consolas" w:cs="Consolas"/>
+          <w:sz w:val="20"/>
+          <w:szCs w:val="20"/>
+        </w:rPr>
+      </w:pPr>
+      <w:r>
+        <w:rPr>
+          <w:rFonts w:ascii="Consolas" w:hAnsi="Consolas" w:cs="Consolas"/>
+          <w:color w:val="000000"/>
+          <w:sz w:val="20"/>
+          <w:szCs w:val="20"/>
+        </w:rPr>
+        <w:tab/>
+      </w:r>
+      <w:r>
+        <w:rPr>
+          <w:rFonts w:ascii="Consolas" w:hAnsi="Consolas" w:cs="Consolas"/>
+          <w:color w:val="000000"/>
+          <w:sz w:val="20"/>
+          <w:szCs w:val="20"/>
+        </w:rPr>
+        <w:tab/>
+      </w:r>
+      <w:proofErr w:type="gramStart"/>
+      <w:r>
+        <w:rPr>
+          <w:rFonts w:ascii="Consolas" w:hAnsi="Consolas" w:cs="Consolas"/>
+          <w:color w:val="000000"/>
+          <w:sz w:val="20"/>
+          <w:szCs w:val="20"/>
+        </w:rPr>
+        <w:t>}</w:t>
+      </w:r>
+      <w:proofErr w:type="spellStart"/>
+      <w:r>
+        <w:rPr>
+          <w:rFonts w:ascii="Consolas" w:hAnsi="Consolas" w:cs="Consolas"/>
+          <w:b/>
+          <w:bCs/>
+          <w:color w:val="7F0055"/>
+          <w:sz w:val="20"/>
+          <w:szCs w:val="20"/>
+        </w:rPr>
+        <w:t>else</w:t>
+      </w:r>
+      <w:proofErr w:type="spellEnd"/>
+      <w:proofErr w:type="gramEnd"/>
+      <w:r>
+        <w:rPr>
+          <w:rFonts w:ascii="Consolas" w:hAnsi="Consolas" w:cs="Consolas"/>
+          <w:color w:val="000000"/>
+          <w:sz w:val="20"/>
+          <w:szCs w:val="20"/>
+        </w:rPr>
+        <w:t xml:space="preserve"> </w:t>
+      </w:r>
+      <w:proofErr w:type="spellStart"/>
+      <w:r>
+        <w:rPr>
+          <w:rFonts w:ascii="Consolas" w:hAnsi="Consolas" w:cs="Consolas"/>
+          <w:b/>
+          <w:bCs/>
+          <w:color w:val="7F0055"/>
+          <w:sz w:val="20"/>
+          <w:szCs w:val="20"/>
+        </w:rPr>
+        <w:t>if</w:t>
+      </w:r>
+      <w:proofErr w:type="spellEnd"/>
+      <w:r>
+        <w:rPr>
+          <w:rFonts w:ascii="Consolas" w:hAnsi="Consolas" w:cs="Consolas"/>
+          <w:color w:val="000000"/>
+          <w:sz w:val="20"/>
+          <w:szCs w:val="20"/>
+        </w:rPr>
+        <w:t xml:space="preserve"> (</w:t>
+      </w:r>
+      <w:proofErr w:type="spellStart"/>
+      <w:r>
+        <w:rPr>
+          <w:rFonts w:ascii="Consolas" w:hAnsi="Consolas" w:cs="Consolas"/>
+          <w:color w:val="6A3E3E"/>
+          <w:sz w:val="20"/>
+          <w:szCs w:val="20"/>
+        </w:rPr>
+        <w:t>e</w:t>
+      </w:r>
+      <w:r>
+        <w:rPr>
+          <w:rFonts w:ascii="Consolas" w:hAnsi="Consolas" w:cs="Consolas"/>
+          <w:color w:val="000000"/>
+          <w:sz w:val="20"/>
+          <w:szCs w:val="20"/>
+        </w:rPr>
+        <w:t>.getKeyCode</w:t>
+      </w:r>
+      <w:proofErr w:type="spellEnd"/>
+      <w:r>
+        <w:rPr>
+          <w:rFonts w:ascii="Consolas" w:hAnsi="Consolas" w:cs="Consolas"/>
+          <w:color w:val="000000"/>
+          <w:sz w:val="20"/>
+          <w:szCs w:val="20"/>
+        </w:rPr>
+        <w:t xml:space="preserve">() == </w:t>
+      </w:r>
+      <w:proofErr w:type="spellStart"/>
+      <w:r>
+        <w:rPr>
+          <w:rFonts w:ascii="Consolas" w:hAnsi="Consolas" w:cs="Consolas"/>
+          <w:color w:val="000000"/>
+          <w:sz w:val="20"/>
+          <w:szCs w:val="20"/>
+        </w:rPr>
+        <w:t>KeyEvent.</w:t>
+      </w:r>
+      <w:r>
+        <w:rPr>
+          <w:rFonts w:ascii="Consolas" w:hAnsi="Consolas" w:cs="Consolas"/>
+          <w:b/>
+          <w:bCs/>
+          <w:i/>
+          <w:iCs/>
+          <w:color w:val="0000C0"/>
+          <w:sz w:val="20"/>
+          <w:szCs w:val="20"/>
+        </w:rPr>
+        <w:t>VK_DOWN</w:t>
+      </w:r>
+      <w:proofErr w:type="spellEnd"/>
+      <w:r>
+        <w:rPr>
+          <w:rFonts w:ascii="Consolas" w:hAnsi="Consolas" w:cs="Consolas"/>
+          <w:color w:val="000000"/>
+          <w:sz w:val="20"/>
+          <w:szCs w:val="20"/>
+        </w:rPr>
+        <w:t xml:space="preserve"> || </w:t>
+      </w:r>
+      <w:proofErr w:type="spellStart"/>
+      <w:r>
+        <w:rPr>
+          <w:rFonts w:ascii="Consolas" w:hAnsi="Consolas" w:cs="Consolas"/>
+          <w:color w:val="6A3E3E"/>
+          <w:sz w:val="20"/>
+          <w:szCs w:val="20"/>
+        </w:rPr>
+        <w:t>e</w:t>
+      </w:r>
+      <w:r>
+        <w:rPr>
+          <w:rFonts w:ascii="Consolas" w:hAnsi="Consolas" w:cs="Consolas"/>
+          <w:color w:val="000000"/>
+          <w:sz w:val="20"/>
+          <w:szCs w:val="20"/>
+        </w:rPr>
+        <w:t>.getKeyCode</w:t>
+      </w:r>
+      <w:proofErr w:type="spellEnd"/>
+      <w:r>
+        <w:rPr>
+          <w:rFonts w:ascii="Consolas" w:hAnsi="Consolas" w:cs="Consolas"/>
+          <w:color w:val="000000"/>
+          <w:sz w:val="20"/>
+          <w:szCs w:val="20"/>
+        </w:rPr>
+        <w:t xml:space="preserve">() == </w:t>
+      </w:r>
+      <w:proofErr w:type="spellStart"/>
+      <w:r>
+        <w:rPr>
+          <w:rFonts w:ascii="Consolas" w:hAnsi="Consolas" w:cs="Consolas"/>
+          <w:color w:val="000000"/>
+          <w:sz w:val="20"/>
+          <w:szCs w:val="20"/>
+        </w:rPr>
+        <w:t>KeyEvent.</w:t>
+      </w:r>
+      <w:r>
+        <w:rPr>
+          <w:rFonts w:ascii="Consolas" w:hAnsi="Consolas" w:cs="Consolas"/>
+          <w:b/>
+          <w:bCs/>
+          <w:i/>
+          <w:iCs/>
+          <w:color w:val="0000C0"/>
+          <w:sz w:val="20"/>
+          <w:szCs w:val="20"/>
+        </w:rPr>
+        <w:t>VK_S</w:t>
+      </w:r>
+      <w:proofErr w:type="spellEnd"/>
+      <w:r>
+        <w:rPr>
+          <w:rFonts w:ascii="Consolas" w:hAnsi="Consolas" w:cs="Consolas"/>
+          <w:color w:val="000000"/>
+          <w:sz w:val="20"/>
+          <w:szCs w:val="20"/>
+        </w:rPr>
+        <w:t>) {</w:t>
+      </w:r>
+    </w:p>
+    <w:p>
+      <w:pPr>
+        <w:autoSpaceDE w:val="0"/>
+        <w:autoSpaceDN w:val="0"/>
+        <w:adjustRightInd w:val="0"/>
+        <w:spacing w:after="0" w:line="240" w:lineRule="auto"/>
+        <w:rPr>
+          <w:rFonts w:ascii="Consolas" w:hAnsi="Consolas" w:cs="Consolas"/>
+          <w:sz w:val="20"/>
+          <w:szCs w:val="20"/>
+        </w:rPr>
+      </w:pPr>
+      <w:r>
+        <w:rPr>
+          <w:rFonts w:ascii="Consolas" w:hAnsi="Consolas" w:cs="Consolas"/>
+          <w:color w:val="000000"/>
+          <w:sz w:val="20"/>
+          <w:szCs w:val="20"/>
+        </w:rPr>
+        <w:tab/>
+      </w:r>
+      <w:r>
+        <w:rPr>
+          <w:rFonts w:ascii="Consolas" w:hAnsi="Consolas" w:cs="Consolas"/>
+          <w:color w:val="000000"/>
+          <w:sz w:val="20"/>
+          <w:szCs w:val="20"/>
+        </w:rPr>
+        <w:tab/>
+        <w:t>}</w:t>
+      </w:r>
+    </w:p>
+    <w:p>
+      <w:pPr>
+        <w:autoSpaceDE w:val="0"/>
+        <w:autoSpaceDN w:val="0"/>
+        <w:adjustRightInd w:val="0"/>
+        <w:spacing w:after="0" w:line="240" w:lineRule="auto"/>
+        <w:rPr>
+          <w:rFonts w:ascii="Consolas" w:hAnsi="Consolas" w:cs="Consolas"/>
+          <w:sz w:val="20"/>
+          <w:szCs w:val="20"/>
+        </w:rPr>
+      </w:pPr>
+      <w:r>
+        <w:rPr>
+          <w:rFonts w:ascii="Consolas" w:hAnsi="Consolas" w:cs="Consolas"/>
+          <w:color w:val="000000"/>
+          <w:sz w:val="20"/>
+          <w:szCs w:val="20"/>
+        </w:rPr>
+        <w:tab/>
+        <w:t>}</w:t>
+      </w:r>
+    </w:p>
     <w:p/>
+    <w:p>
+      <w:r>
+        <w:t>Na classe game adicionar:</w:t>
+      </w:r>
+    </w:p>
+    <w:p>
+      <w:pPr>
+        <w:pStyle w:val="PargrafodaLista"/>
+        <w:ind w:left="708"/>
+        <w:rPr>
+          <w:b/>
+          <w:bCs/>
+          <w:sz w:val="28"/>
+          <w:szCs w:val="28"/>
+        </w:rPr>
+      </w:pPr>
+      <w:proofErr w:type="spellStart"/>
+      <w:r>
+        <w:rPr>
+          <w:rFonts w:ascii="Consolas" w:hAnsi="Consolas" w:cs="Consolas"/>
+          <w:b/>
+          <w:bCs/>
+          <w:color w:val="000000"/>
+          <w:sz w:val="24"/>
+          <w:szCs w:val="24"/>
+          <w:shd w:val="clear" w:color="auto" w:fill="E8F2FE"/>
+        </w:rPr>
+        <w:t>addKeyListener</w:t>
+      </w:r>
+      <w:proofErr w:type="spellEnd"/>
+      <w:r>
+        <w:rPr>
+          <w:rFonts w:ascii="Consolas" w:hAnsi="Consolas" w:cs="Consolas"/>
+          <w:b/>
+          <w:bCs/>
+          <w:color w:val="000000"/>
+          <w:sz w:val="24"/>
+          <w:szCs w:val="24"/>
+          <w:shd w:val="clear" w:color="auto" w:fill="E8F2FE"/>
+        </w:rPr>
+        <w:t>(</w:t>
+      </w:r>
+      <w:proofErr w:type="spellStart"/>
+      <w:r>
+        <w:rPr>
+          <w:rFonts w:ascii="Consolas" w:hAnsi="Consolas" w:cs="Consolas"/>
+          <w:b/>
+          <w:bCs/>
+          <w:color w:val="000000"/>
+          <w:sz w:val="24"/>
+          <w:szCs w:val="24"/>
+          <w:shd w:val="clear" w:color="auto" w:fill="E8F2FE"/>
+        </w:rPr>
+        <w:t>this</w:t>
+      </w:r>
+      <w:proofErr w:type="spellEnd"/>
+      <w:r>
+        <w:rPr>
+          <w:rFonts w:ascii="Consolas" w:hAnsi="Consolas" w:cs="Consolas"/>
+          <w:b/>
+          <w:bCs/>
+          <w:color w:val="000000"/>
+          <w:sz w:val="24"/>
+          <w:szCs w:val="24"/>
+          <w:shd w:val="clear" w:color="auto" w:fill="E8F2FE"/>
+        </w:rPr>
+        <w:t>);</w:t>
+      </w:r>
+    </w:p>
     <w:p/>
     <w:sectPr>
       <w:pgSz w:w="11906" w:h="16838"/>
@@ -9060,6 +10584,17 @@
     <w:semiHidden/>
     <w:unhideWhenUsed/>
   </w:style>
+  <w:style w:type="paragraph" w:styleId="PargrafodaLista">
+    <w:name w:val="List Paragraph"/>
+    <w:basedOn w:val="Normal"/>
+    <w:uiPriority w:val="34"/>
+    <w:qFormat/>
+    <w:rsid w:val="009122EF"/>
+    <w:pPr>
+      <w:ind w:left="720"/>
+      <w:contextualSpacing/>
+    </w:pPr>
+  </w:style>
 </w:styles>
 </file>
 

</xml_diff>